<commit_message>
:hammer: some figures added
</commit_message>
<xml_diff>
--- a/大作业报告模板.docx
+++ b/大作业报告模板.docx
@@ -213,7 +213,9 @@
         <w:pStyle w:val="a3"/>
         <w:ind w:left="735" w:firstLineChars="0" w:firstLine="0"/>
         <w:rPr>
-          <w:i/>
+          <w:rFonts w:hint="eastAsia"/>
+          <w:i/>
+          <w:color w:val="FF0000"/>
         </w:rPr>
       </w:pPr>
       <w:r>
@@ -231,6 +233,138 @@
         </w:rPr>
         <w:t>几个实验，每个实验的内容</w:t>
       </w:r>
+      <w:r>
+        <w:rPr>
+          <w:i/>
+          <w:color w:val="FF0000"/>
+        </w:rPr>
+        <w:t>（</w:t>
+      </w:r>
+      <w:r>
+        <w:rPr>
+          <w:rFonts w:hint="eastAsia"/>
+          <w:i/>
+          <w:color w:val="FF0000"/>
+        </w:rPr>
+        <w:t>1</w:t>
+      </w:r>
+      <w:r>
+        <w:rPr>
+          <w:i/>
+          <w:color w:val="FF0000"/>
+        </w:rPr>
+        <w:t>.</w:t>
+      </w:r>
+      <w:r>
+        <w:rPr>
+          <w:rFonts w:hint="eastAsia"/>
+          <w:i/>
+          <w:color w:val="FF0000"/>
+        </w:rPr>
+        <w:t>直接</w:t>
+      </w:r>
+      <w:r>
+        <w:rPr>
+          <w:rFonts w:hint="eastAsia"/>
+          <w:i/>
+          <w:color w:val="FF0000"/>
+        </w:rPr>
+        <w:t>GMM</w:t>
+      </w:r>
+      <w:r>
+        <w:rPr>
+          <w:rFonts w:hint="eastAsia"/>
+          <w:i/>
+          <w:color w:val="FF0000"/>
+        </w:rPr>
+        <w:t>聚类</w:t>
+      </w:r>
+      <w:r>
+        <w:rPr>
+          <w:rFonts w:hint="eastAsia"/>
+          <w:i/>
+          <w:color w:val="FF0000"/>
+        </w:rPr>
+        <w:t xml:space="preserve"> 2</w:t>
+      </w:r>
+      <w:r>
+        <w:rPr>
+          <w:i/>
+          <w:color w:val="FF0000"/>
+        </w:rPr>
+        <w:t>.</w:t>
+      </w:r>
+      <w:r>
+        <w:rPr>
+          <w:rFonts w:hint="eastAsia"/>
+          <w:i/>
+          <w:color w:val="FF0000"/>
+        </w:rPr>
+        <w:t>对每一个数字类别聚类</w:t>
+      </w:r>
+      <w:r>
+        <w:rPr>
+          <w:rFonts w:hint="eastAsia"/>
+          <w:i/>
+          <w:color w:val="FF0000"/>
+        </w:rPr>
+        <w:t>3</w:t>
+      </w:r>
+      <w:r>
+        <w:rPr>
+          <w:i/>
+          <w:color w:val="FF0000"/>
+        </w:rPr>
+        <w:t>.</w:t>
+      </w:r>
+      <w:r>
+        <w:rPr>
+          <w:rFonts w:hint="eastAsia"/>
+          <w:i/>
+          <w:color w:val="FF0000"/>
+        </w:rPr>
+        <w:t>生成手写数字</w:t>
+      </w:r>
+      <w:r>
+        <w:rPr>
+          <w:rFonts w:hint="eastAsia"/>
+          <w:i/>
+          <w:color w:val="FF0000"/>
+        </w:rPr>
+        <w:t>[</w:t>
+      </w:r>
+      <w:r>
+        <w:rPr>
+          <w:rFonts w:hint="eastAsia"/>
+          <w:i/>
+          <w:color w:val="FF0000"/>
+        </w:rPr>
+        <w:t>多种样式</w:t>
+      </w:r>
+      <w:r>
+        <w:rPr>
+          <w:i/>
+          <w:color w:val="FF0000"/>
+        </w:rPr>
+        <w:t>]</w:t>
+      </w:r>
+      <w:r>
+        <w:rPr>
+          <w:i/>
+          <w:color w:val="FF0000"/>
+        </w:rPr>
+        <w:t>）</w:t>
+      </w:r>
+    </w:p>
+    <w:p>
+      <w:pPr>
+        <w:pStyle w:val="a3"/>
+        <w:ind w:left="735" w:firstLineChars="0" w:firstLine="0"/>
+        <w:rPr>
+          <w:rFonts w:hint="eastAsia"/>
+          <w:i/>
+        </w:rPr>
+      </w:pPr>
     </w:p>
     <w:p>
       <w:pPr>
@@ -277,6 +411,225 @@
     <w:p>
       <w:pPr>
         <w:pStyle w:val="a3"/>
+        <w:ind w:left="735" w:firstLineChars="0" w:firstLine="0"/>
+        <w:rPr>
+          <w:i/>
+          <w:color w:val="FF0000"/>
+        </w:rPr>
+      </w:pPr>
+      <w:r>
+        <w:rPr>
+          <w:rFonts w:hint="eastAsia"/>
+          <w:i/>
+          <w:color w:val="FF0000"/>
+        </w:rPr>
+        <w:t>1</w:t>
+      </w:r>
+      <w:r>
+        <w:rPr>
+          <w:i/>
+          <w:color w:val="FF0000"/>
+        </w:rPr>
+        <w:t xml:space="preserve"> </w:t>
+      </w:r>
+      <w:r>
+        <w:rPr>
+          <w:rFonts w:hint="eastAsia"/>
+          <w:i/>
+          <w:color w:val="FF0000"/>
+        </w:rPr>
+        <w:t>直接</w:t>
+      </w:r>
+      <w:r>
+        <w:rPr>
+          <w:rFonts w:hint="eastAsia"/>
+          <w:i/>
+          <w:color w:val="FF0000"/>
+        </w:rPr>
+        <w:t>GMM</w:t>
+      </w:r>
+      <w:r>
+        <w:rPr>
+          <w:rFonts w:hint="eastAsia"/>
+          <w:i/>
+          <w:color w:val="FF0000"/>
+        </w:rPr>
+        <w:t>聚类，效果很差，原因分析（</w:t>
+      </w:r>
+      <w:r>
+        <w:rPr>
+          <w:rFonts w:hint="eastAsia"/>
+          <w:i/>
+          <w:color w:val="FF0000"/>
+        </w:rPr>
+        <w:t>会有好几个类代表同样的数字</w:t>
+      </w:r>
+      <w:r>
+        <w:rPr>
+          <w:rFonts w:hint="eastAsia"/>
+          <w:i/>
+          <w:color w:val="FF0000"/>
+        </w:rPr>
+        <w:t>，可视化展示）</w:t>
+      </w:r>
+    </w:p>
+    <w:p>
+      <w:pPr>
+        <w:pStyle w:val="a3"/>
+        <w:ind w:left="360"/>
+        <w:rPr>
+          <w:i/>
+          <w:color w:val="FF0000"/>
+        </w:rPr>
+      </w:pPr>
+      <w:r>
+        <w:rPr>
+          <w:i/>
+          <w:color w:val="FF0000"/>
+        </w:rPr>
+        <w:t xml:space="preserve">2 </w:t>
+      </w:r>
+      <w:r>
+        <w:rPr>
+          <w:rFonts w:hint="eastAsia"/>
+          <w:i/>
+          <w:color w:val="FF0000"/>
+        </w:rPr>
+        <w:t>说明每一个数字的写法</w:t>
+      </w:r>
+      <w:r>
+        <w:rPr>
+          <w:rFonts w:hint="eastAsia"/>
+          <w:i/>
+          <w:color w:val="FF0000"/>
+        </w:rPr>
+        <w:t>是不唯一的</w:t>
+      </w:r>
+      <w:r>
+        <w:rPr>
+          <w:rFonts w:hint="eastAsia"/>
+          <w:i/>
+          <w:color w:val="FF0000"/>
+        </w:rPr>
+        <w:t>，因此考虑对每一个数字类别做</w:t>
+      </w:r>
+      <w:r>
+        <w:rPr>
+          <w:rFonts w:hint="eastAsia"/>
+          <w:i/>
+          <w:color w:val="FF0000"/>
+        </w:rPr>
+        <w:t>GMM</w:t>
+      </w:r>
+      <w:r>
+        <w:rPr>
+          <w:rFonts w:hint="eastAsia"/>
+          <w:i/>
+          <w:color w:val="FF0000"/>
+        </w:rPr>
+        <w:t>，效果很好，原因分析（每一个数字的多种写法都被学到了，可视化展示）</w:t>
+      </w:r>
+      <w:r>
+        <w:rPr>
+          <w:rFonts w:hint="eastAsia"/>
+          <w:i/>
+          <w:color w:val="FF0000"/>
+        </w:rPr>
+        <w:t>【不同</w:t>
+      </w:r>
+      <w:r>
+        <w:rPr>
+          <w:rFonts w:hint="eastAsia"/>
+          <w:i/>
+          <w:color w:val="FF0000"/>
+        </w:rPr>
+        <w:t>dat</w:t>
+      </w:r>
+      <w:r>
+        <w:rPr>
+          <w:rFonts w:hint="eastAsia"/>
+          <w:i/>
+          <w:color w:val="FF0000"/>
+        </w:rPr>
+        <w:t>，</w:t>
+      </w:r>
+      <w:r>
+        <w:rPr>
+          <w:rFonts w:hint="eastAsia"/>
+          <w:i/>
+          <w:color w:val="FF0000"/>
+        </w:rPr>
+        <w:t>不同</w:t>
+      </w:r>
+      <w:bookmarkStart w:id="0" w:name="_GoBack"/>
+      <w:bookmarkEnd w:id="0"/>
+      <w:r>
+        <w:rPr>
+          <w:rFonts w:hint="eastAsia"/>
+          <w:i/>
+          <w:color w:val="FF0000"/>
+        </w:rPr>
+        <w:t>cov</w:t>
+      </w:r>
+      <w:r>
+        <w:rPr>
+          <w:rFonts w:hint="eastAsia"/>
+          <w:i/>
+          <w:color w:val="FF0000"/>
+        </w:rPr>
+        <w:t>】</w:t>
+      </w:r>
+    </w:p>
+    <w:p>
+      <w:pPr>
+        <w:pStyle w:val="a3"/>
+        <w:ind w:left="360"/>
+        <w:rPr>
+          <w:rFonts w:hint="eastAsia"/>
+        </w:rPr>
+      </w:pPr>
+      <w:r>
+        <w:rPr>
+          <w:rFonts w:hint="eastAsia"/>
+          <w:i/>
+          <w:color w:val="FF0000"/>
+        </w:rPr>
+        <w:t>3</w:t>
+      </w:r>
+      <w:r>
+        <w:rPr>
+          <w:i/>
+          <w:color w:val="FF0000"/>
+        </w:rPr>
+        <w:t xml:space="preserve"> </w:t>
+      </w:r>
+      <w:r>
+        <w:rPr>
+          <w:rFonts w:hint="eastAsia"/>
+          <w:i/>
+          <w:color w:val="FF0000"/>
+        </w:rPr>
+        <w:t>生成手写数字</w:t>
+      </w:r>
+    </w:p>
+    <w:p>
+      <w:pPr>
+        <w:pStyle w:val="a3"/>
+        <w:ind w:left="360" w:firstLineChars="0" w:firstLine="0"/>
+        <w:rPr>
+          <w:rFonts w:hint="eastAsia"/>
+        </w:rPr>
+      </w:pPr>
+      <w:r>
+        <w:rPr>
+          <w:rFonts w:hint="eastAsia"/>
+        </w:rPr>
+        <w:t xml:space="preserve"> </w:t>
+      </w:r>
+    </w:p>
+    <w:p>
+      <w:pPr>
+        <w:pStyle w:val="a3"/>
         <w:numPr>
           <w:ilvl w:val="0"/>
           <w:numId w:val="1"/>
@@ -395,16 +748,7 @@
           <w:i/>
           <w:color w:val="FF0000"/>
         </w:rPr>
-        <w:t>、体</w:t>
-      </w:r>
-      <w:bookmarkStart w:id="0" w:name="_GoBack"/>
-      <w:bookmarkEnd w:id="0"/>
-      <w:r>
-        <w:rPr>
-          <w:i/>
-          <w:color w:val="FF0000"/>
-        </w:rPr>
-        <w:t>会、建议等</w:t>
+        <w:t>、体会、建议等</w:t>
       </w:r>
     </w:p>
     <w:p>

</xml_diff>